<commit_message>
Tue, May 12, 2020 10:40:51 AM
</commit_message>
<xml_diff>
--- a/MANUSCRIPT/Title Page.docx
+++ b/MANUSCRIPT/Title Page.docx
@@ -1,21 +1,7 @@
 
 <file path=word/document.xml><?xml version="1.0" encoding="utf-8"?>
-<w:document xmlns:wpc="http://schemas.microsoft.com/office/word/2010/wordprocessingCanvas" xmlns:cx="http://schemas.microsoft.com/office/drawing/2014/chartex" xmlns:cx1="http://schemas.microsoft.com/office/drawing/2015/9/8/chartex" xmlns:mc="http://schemas.openxmlformats.org/markup-compatibility/2006" xmlns:o="urn:schemas-microsoft-com:office:office" xmlns:r="http://schemas.openxmlformats.org/officeDocument/2006/relationships" xmlns:m="http://schemas.openxmlformats.org/officeDocument/2006/math" xmlns:v="urn:schemas-microsoft-com:vml" xmlns:wp14="http://schemas.microsoft.com/office/word/2010/wordprocessingDrawing" xmlns:wp="http://schemas.openxmlformats.org/drawingml/2006/wordprocessingDrawing" xmlns:w10="urn:schemas-microsoft-com:office:word" xmlns:w="http://schemas.openxmlformats.org/wordprocessingml/2006/main" xmlns:w14="http://schemas.microsoft.com/office/word/2010/wordml" xmlns:w15="http://schemas.microsoft.com/office/word/2012/wordml" xmlns:w16se="http://schemas.microsoft.com/office/word/2015/wordml/symex" xmlns:wpg="http://schemas.microsoft.com/office/word/2010/wordprocessingGroup" xmlns:wpi="http://schemas.microsoft.com/office/word/2010/wordprocessingInk" xmlns:wne="http://schemas.microsoft.com/office/word/2006/wordml" xmlns:wps="http://schemas.microsoft.com/office/word/2010/wordprocessingShape" mc:Ignorable="w14 w15 w16se wp14">
+<w:document xmlns:wpc="http://schemas.microsoft.com/office/word/2010/wordprocessingCanvas" xmlns:cx="http://schemas.microsoft.com/office/drawing/2014/chartex" xmlns:cx1="http://schemas.microsoft.com/office/drawing/2015/9/8/chartex" xmlns:cx2="http://schemas.microsoft.com/office/drawing/2015/10/21/chartex" xmlns:cx3="http://schemas.microsoft.com/office/drawing/2016/5/9/chartex" xmlns:cx4="http://schemas.microsoft.com/office/drawing/2016/5/10/chartex" xmlns:cx5="http://schemas.microsoft.com/office/drawing/2016/5/11/chartex" xmlns:cx6="http://schemas.microsoft.com/office/drawing/2016/5/12/chartex" xmlns:cx7="http://schemas.microsoft.com/office/drawing/2016/5/13/chartex" xmlns:cx8="http://schemas.microsoft.com/office/drawing/2016/5/14/chartex" xmlns:mc="http://schemas.openxmlformats.org/markup-compatibility/2006" xmlns:aink="http://schemas.microsoft.com/office/drawing/2016/ink" xmlns:am3d="http://schemas.microsoft.com/office/drawing/2017/model3d" xmlns:o="urn:schemas-microsoft-com:office:office" xmlns:r="http://schemas.openxmlformats.org/officeDocument/2006/relationships" xmlns:m="http://schemas.openxmlformats.org/officeDocument/2006/math" xmlns:v="urn:schemas-microsoft-com:vml" xmlns:wp14="http://schemas.microsoft.com/office/word/2010/wordprocessingDrawing" xmlns:wp="http://schemas.openxmlformats.org/drawingml/2006/wordprocessingDrawing" xmlns:w10="urn:schemas-microsoft-com:office:word" xmlns:w="http://schemas.openxmlformats.org/wordprocessingml/2006/main" xmlns:w14="http://schemas.microsoft.com/office/word/2010/wordml" xmlns:w15="http://schemas.microsoft.com/office/word/2012/wordml" xmlns:w16cex="http://schemas.microsoft.com/office/word/2018/wordml/cex" xmlns:w16cid="http://schemas.microsoft.com/office/word/2016/wordml/cid" xmlns:w16="http://schemas.microsoft.com/office/word/2018/wordml" xmlns:w16se="http://schemas.microsoft.com/office/word/2015/wordml/symex" xmlns:wpg="http://schemas.microsoft.com/office/word/2010/wordprocessingGroup" xmlns:wpi="http://schemas.microsoft.com/office/word/2010/wordprocessingInk" xmlns:wne="http://schemas.microsoft.com/office/word/2006/wordml" xmlns:wps="http://schemas.microsoft.com/office/word/2010/wordprocessingShape" mc:Ignorable="w14 w15 w16se w16cid w16 w16cex wp14">
   <w:body>
-    <w:p>
-      <w:pPr>
-        <w:rPr>
-          <w:rStyle w:val="Heading1Char"/>
-          <w:b w:val="0"/>
-        </w:rPr>
-      </w:pPr>
-      <w:r>
-        <w:rPr>
-          <w:rStyle w:val="Heading1Char"/>
-        </w:rPr>
-        <w:t>(Submitting as Original Research to JMRI)</w:t>
-      </w:r>
-    </w:p>
     <w:p>
       <w:pPr>
         <w:rPr>
@@ -40,6 +26,7 @@
       <w:r>
         <w:rPr>
           <w:rStyle w:val="Heading1Char"/>
+          <w:b/>
         </w:rPr>
         <w:t>Title</w:t>
       </w:r>
@@ -65,12 +52,40 @@
     </w:p>
     <w:p>
       <w:r>
-        <w:t>Grant S. Roberts</w:t>
-      </w:r>
-      <w:r>
-        <w:t>, BS</w:t>
-      </w:r>
-      <w:proofErr w:type="gramStart"/>
+        <w:t>Grant S. Roberts, BS,</w:t>
+      </w:r>
+      <w:r>
+        <w:rPr>
+          <w:vertAlign w:val="superscript"/>
+        </w:rPr>
+        <w:t>1</w:t>
+      </w:r>
+      <w:r>
+        <w:t xml:space="preserve"> Christopher J. François, MD,</w:t>
+      </w:r>
+      <w:r>
+        <w:rPr>
+          <w:vertAlign w:val="superscript"/>
+        </w:rPr>
+        <w:t>2</w:t>
+      </w:r>
+      <w:r>
+        <w:t xml:space="preserve"> Alejandro </w:t>
+      </w:r>
+      <w:proofErr w:type="spellStart"/>
+      <w:r>
+        <w:t>Roldán-Alzate</w:t>
+      </w:r>
+      <w:proofErr w:type="spellEnd"/>
+      <w:r>
+        <w:t xml:space="preserve">, </w:t>
+      </w:r>
+      <w:r>
+        <w:rPr>
+          <w:noProof/>
+        </w:rPr>
+        <w:t>PhD</w:t>
+      </w:r>
       <w:r>
         <w:t>,</w:t>
       </w:r>
@@ -78,108 +93,74 @@
         <w:rPr>
           <w:vertAlign w:val="superscript"/>
         </w:rPr>
+        <w:t>2</w:t>
+      </w:r>
+      <w:r>
+        <w:rPr>
+          <w:vertAlign w:val="superscript"/>
+        </w:rPr>
+        <w:t>,3,4</w:t>
+      </w:r>
+      <w:r>
+        <w:t xml:space="preserve"> Oliver Wieben, PhD</w:t>
+      </w:r>
+      <w:r>
+        <w:rPr>
+          <w:vertAlign w:val="superscript"/>
+        </w:rPr>
+        <w:t>1,2*</w:t>
+      </w:r>
+    </w:p>
+    <w:p>
+      <w:pPr>
+        <w:pStyle w:val="Heading1"/>
+      </w:pPr>
+      <w:r>
+        <w:t>Author Affiliations:</w:t>
+      </w:r>
+    </w:p>
+    <w:p>
+      <w:r>
+        <w:rPr>
+          <w:vertAlign w:val="superscript"/>
+        </w:rPr>
         <w:t>1</w:t>
       </w:r>
-      <w:proofErr w:type="gramEnd"/>
+      <w:r>
+        <w:t>Department of Medical Physics, University of Wisconsin - Madison, Madison, Wisconsin, USA.</w:t>
+      </w:r>
+    </w:p>
+    <w:p>
       <w:r>
         <w:rPr>
           <w:vertAlign w:val="superscript"/>
         </w:rPr>
-        <w:t>*</w:t>
-      </w:r>
-      <w:r>
-        <w:t xml:space="preserve"> Chris</w:t>
-      </w:r>
-      <w:r>
-        <w:t>topher</w:t>
-      </w:r>
-      <w:r>
-        <w:t xml:space="preserve"> J. Fran</w:t>
-      </w:r>
-      <w:r>
-        <w:t>ç</w:t>
-      </w:r>
-      <w:r>
-        <w:t>ois</w:t>
-      </w:r>
-      <w:r>
-        <w:t>, MD</w:t>
-      </w:r>
-      <w:r>
-        <w:t>,</w:t>
-      </w:r>
+        <w:t>2</w:t>
+      </w:r>
+      <w:r>
+        <w:t>Department of Radiology, University of Wisconsin - Madison, Madison, Wisconsin, USA.</w:t>
+      </w:r>
+    </w:p>
+    <w:p>
       <w:r>
         <w:rPr>
           <w:vertAlign w:val="superscript"/>
         </w:rPr>
-        <w:t>2</w:t>
-      </w:r>
-      <w:r>
-        <w:t xml:space="preserve"> Alejandro </w:t>
-      </w:r>
-      <w:proofErr w:type="spellStart"/>
-      <w:r>
-        <w:t>Roldán-Alzate</w:t>
-      </w:r>
-      <w:proofErr w:type="spellEnd"/>
-      <w:r>
-        <w:t>, PhD,</w:t>
-      </w:r>
+        <w:t>3</w:t>
+      </w:r>
+      <w:r>
+        <w:t>Department of Mechanical Engineering, University of Wisconsin - Madison, Madison, Wisconsin, USA.</w:t>
+      </w:r>
+    </w:p>
+    <w:p>
       <w:r>
         <w:rPr>
           <w:vertAlign w:val="superscript"/>
         </w:rPr>
-        <w:t>1,2</w:t>
-      </w:r>
-      <w:r>
-        <w:t xml:space="preserve"> </w:t>
-      </w:r>
-      <w:r>
-        <w:t xml:space="preserve">Oliver </w:t>
-      </w:r>
-      <w:proofErr w:type="spellStart"/>
-      <w:r>
-        <w:t>Wieben</w:t>
-      </w:r>
-      <w:proofErr w:type="spellEnd"/>
-      <w:r>
-        <w:t>, PhD</w:t>
-      </w:r>
-      <w:r>
-        <w:rPr>
-          <w:vertAlign w:val="superscript"/>
-        </w:rPr>
-        <w:t>1,2</w:t>
-      </w:r>
-    </w:p>
-    <w:p>
-      <w:pPr>
-        <w:pStyle w:val="Heading1"/>
-      </w:pPr>
-      <w:r>
-        <w:t>Author Affiliations:</w:t>
-      </w:r>
-    </w:p>
-    <w:p>
-      <w:r>
-        <w:rPr>
-          <w:vertAlign w:val="superscript"/>
-        </w:rPr>
-        <w:t>1</w:t>
-      </w:r>
-      <w:r>
-        <w:t>Department of Medical Physics, University of Wisconsin - Madison, Madison, Wisconsin, USA.</w:t>
-      </w:r>
-    </w:p>
-    <w:p>
-      <w:r>
-        <w:rPr>
-          <w:vertAlign w:val="superscript"/>
-        </w:rPr>
-        <w:t>2</w:t>
-      </w:r>
-      <w:r>
-        <w:t>Department of Radiology, University of Wisconsin - Madison, Madison, Wisconsin, USA.</w:t>
+        <w:t>4</w:t>
+      </w:r>
+      <w:r>
+        <w:t>Department of Biomedical Engineering, University of Wisconsin - Madison, Madison, Wisconsin, USA.</w:t>
       </w:r>
     </w:p>
     <w:p>
@@ -210,7 +191,7 @@
         <w:ind w:left="720"/>
       </w:pPr>
       <w:r>
-        <w:t>G.S.R</w:t>
+        <w:t>O.W.</w:t>
       </w:r>
     </w:p>
     <w:p>
@@ -279,83 +260,60 @@
           <w:rPr>
             <w:rStyle w:val="Hyperlink"/>
           </w:rPr>
-          <w:t>gsroberts@wisc.edu</w:t>
+          <w:t>owieben@wisc.edu</w:t>
         </w:r>
       </w:hyperlink>
     </w:p>
     <w:p>
       <w:pPr>
+        <w:pStyle w:val="Heading1"/>
+      </w:pPr>
+      <w:r>
+        <w:rPr>
+          <w:noProof/>
+        </w:rPr>
+        <w:t>Acknowledgments</w:t>
+      </w:r>
+      <w:r>
+        <w:t>:</w:t>
+      </w:r>
+    </w:p>
+    <w:p>
+      <w:r>
+        <w:t>We gratefully acknowledge the support of GE Healthcare.</w:t>
+      </w:r>
+    </w:p>
+    <w:p>
+      <w:pPr>
+        <w:pStyle w:val="Heading1"/>
+      </w:pPr>
+      <w:r>
+        <w:t>Grant Support:</w:t>
+      </w:r>
+    </w:p>
+    <w:p>
+      <w:pPr>
+        <w:pStyle w:val="Heading1"/>
+      </w:pPr>
+      <w:r>
+        <w:t>Running Title:</w:t>
+      </w:r>
+    </w:p>
+    <w:p>
+      <w:r>
+        <w:t>Assessing Mesenteric Blood Flow with 4D Flow MR</w:t>
+      </w:r>
+    </w:p>
+    <w:p>
+      <w:pPr>
         <w:pStyle w:val="NoSpacing"/>
       </w:pPr>
-      <w:r>
-        <w:rPr>
-          <w:rStyle w:val="Hyperlink"/>
-          <w:color w:val="auto"/>
-        </w:rPr>
-        <w:t>Phone</w:t>
-      </w:r>
-      <w:r>
-        <w:rPr>
-          <w:rStyle w:val="Hyperlink"/>
-        </w:rPr>
-        <w:t>: (816)-863-8282</w:t>
-      </w:r>
-    </w:p>
-    <w:p>
-      <w:pPr>
-        <w:pStyle w:val="Heading1"/>
-      </w:pPr>
-      <w:r>
-        <w:t>Acknowledgements:</w:t>
-      </w:r>
-      <w:r>
-        <w:rPr>
-          <w:rStyle w:val="CommentReference"/>
-          <w:rFonts w:eastAsiaTheme="minorHAnsi" w:cs="Times New Roman"/>
-        </w:rPr>
-        <w:commentReference w:id="0"/>
-      </w:r>
-    </w:p>
-    <w:p>
-      <w:pPr>
-        <w:pStyle w:val="Heading1"/>
-      </w:pPr>
-      <w:r>
-        <w:t>Grant Support:</w:t>
-      </w:r>
-      <w:r>
-        <w:rPr>
-          <w:rStyle w:val="CommentReference"/>
-          <w:rFonts w:eastAsiaTheme="minorHAnsi" w:cs="Times New Roman"/>
-        </w:rPr>
-        <w:commentReference w:id="1"/>
-      </w:r>
-    </w:p>
-    <w:p>
-      <w:pPr>
-        <w:pStyle w:val="Heading1"/>
-      </w:pPr>
-      <w:r>
-        <w:t>Running Title:</w:t>
-      </w:r>
-    </w:p>
-    <w:p>
-      <w:r>
-        <w:t>Assessing Mesenteric Blood Flow with 4D PC MRI</w:t>
-      </w:r>
-    </w:p>
-    <w:p>
-      <w:pPr>
-        <w:pStyle w:val="NoSpacing"/>
-      </w:pPr>
-      <w:bookmarkStart w:id="2" w:name="_GoBack"/>
-      <w:bookmarkEnd w:id="2"/>
     </w:p>
     <w:p/>
-    <w:p/>
-    <w:p/>
-    <w:p/>
-    <w:p/>
+    <w:p>
+      <w:bookmarkStart w:id="0" w:name="_GoBack"/>
+      <w:bookmarkEnd w:id="0"/>
+    </w:p>
     <w:sectPr>
       <w:pgSz w:w="12240" w:h="15840"/>
       <w:pgMar w:top="1440" w:right="1440" w:bottom="1440" w:left="1440" w:header="720" w:footer="720" w:gutter="0"/>
@@ -366,60 +324,8 @@
 </w:document>
 </file>
 
-<file path=word/comments.xml><?xml version="1.0" encoding="utf-8"?>
-<w:comments xmlns:wpc="http://schemas.microsoft.com/office/word/2010/wordprocessingCanvas" xmlns:cx="http://schemas.microsoft.com/office/drawing/2014/chartex" xmlns:cx1="http://schemas.microsoft.com/office/drawing/2015/9/8/chartex" xmlns:mc="http://schemas.openxmlformats.org/markup-compatibility/2006" xmlns:o="urn:schemas-microsoft-com:office:office" xmlns:r="http://schemas.openxmlformats.org/officeDocument/2006/relationships" xmlns:m="http://schemas.openxmlformats.org/officeDocument/2006/math" xmlns:v="urn:schemas-microsoft-com:vml" xmlns:wp14="http://schemas.microsoft.com/office/word/2010/wordprocessingDrawing" xmlns:wp="http://schemas.openxmlformats.org/drawingml/2006/wordprocessingDrawing" xmlns:w10="urn:schemas-microsoft-com:office:word" xmlns:w="http://schemas.openxmlformats.org/wordprocessingml/2006/main" xmlns:w14="http://schemas.microsoft.com/office/word/2010/wordml" xmlns:w15="http://schemas.microsoft.com/office/word/2012/wordml" xmlns:w16se="http://schemas.microsoft.com/office/word/2015/wordml/symex" xmlns:wpg="http://schemas.microsoft.com/office/word/2010/wordprocessingGroup" xmlns:wpi="http://schemas.microsoft.com/office/word/2010/wordprocessingInk" xmlns:wne="http://schemas.microsoft.com/office/word/2006/wordml" xmlns:wps="http://schemas.microsoft.com/office/word/2010/wordprocessingShape" mc:Ignorable="w14 w15 w16se wp14">
-  <w:comment w:id="0" w:author="Grant Roberts" w:date="2018-09-05T16:01:00Z" w:initials="GR">
-    <w:p>
-      <w:pPr>
-        <w:pStyle w:val="CommentText"/>
-      </w:pPr>
-      <w:r>
-        <w:rPr>
-          <w:rStyle w:val="CommentReference"/>
-        </w:rPr>
-        <w:annotationRef/>
-      </w:r>
-      <w:r>
-        <w:t>Acknowledge GE?</w:t>
-      </w:r>
-    </w:p>
-  </w:comment>
-  <w:comment w:id="1" w:author="Grant Roberts" w:date="2018-09-05T16:01:00Z" w:initials="GR">
-    <w:p>
-      <w:pPr>
-        <w:pStyle w:val="CommentText"/>
-      </w:pPr>
-      <w:r>
-        <w:rPr>
-          <w:rStyle w:val="CommentReference"/>
-        </w:rPr>
-        <w:annotationRef/>
-      </w:r>
-      <w:r>
-        <w:t>Any grant support for this?</w:t>
-      </w:r>
-    </w:p>
-  </w:comment>
-</w:comments>
-</file>
-
-<file path=word/commentsExtended.xml><?xml version="1.0" encoding="utf-8"?>
-<w15:commentsEx xmlns:wpc="http://schemas.microsoft.com/office/word/2010/wordprocessingCanvas" xmlns:cx="http://schemas.microsoft.com/office/drawing/2014/chartex" xmlns:cx1="http://schemas.microsoft.com/office/drawing/2015/9/8/chartex" xmlns:mc="http://schemas.openxmlformats.org/markup-compatibility/2006" xmlns:o="urn:schemas-microsoft-com:office:office" xmlns:r="http://schemas.openxmlformats.org/officeDocument/2006/relationships" xmlns:m="http://schemas.openxmlformats.org/officeDocument/2006/math" xmlns:v="urn:schemas-microsoft-com:vml" xmlns:wp14="http://schemas.microsoft.com/office/word/2010/wordprocessingDrawing" xmlns:wp="http://schemas.openxmlformats.org/drawingml/2006/wordprocessingDrawing" xmlns:w10="urn:schemas-microsoft-com:office:word" xmlns:w="http://schemas.openxmlformats.org/wordprocessingml/2006/main" xmlns:w14="http://schemas.microsoft.com/office/word/2010/wordml" xmlns:w15="http://schemas.microsoft.com/office/word/2012/wordml" xmlns:w16se="http://schemas.microsoft.com/office/word/2015/wordml/symex" xmlns:wpg="http://schemas.microsoft.com/office/word/2010/wordprocessingGroup" xmlns:wpi="http://schemas.microsoft.com/office/word/2010/wordprocessingInk" xmlns:wne="http://schemas.microsoft.com/office/word/2006/wordml" xmlns:wps="http://schemas.microsoft.com/office/word/2010/wordprocessingShape" mc:Ignorable="w14 w15 w16se wp14">
-  <w15:commentEx w15:paraId="20578F50" w15:done="0"/>
-  <w15:commentEx w15:paraId="5A21BDD6" w15:done="0"/>
-</w15:commentsEx>
-</file>
-
-<file path=word/people.xml><?xml version="1.0" encoding="utf-8"?>
-<w15:people xmlns:wpc="http://schemas.microsoft.com/office/word/2010/wordprocessingCanvas" xmlns:cx="http://schemas.microsoft.com/office/drawing/2014/chartex" xmlns:cx1="http://schemas.microsoft.com/office/drawing/2015/9/8/chartex" xmlns:mc="http://schemas.openxmlformats.org/markup-compatibility/2006" xmlns:o="urn:schemas-microsoft-com:office:office" xmlns:r="http://schemas.openxmlformats.org/officeDocument/2006/relationships" xmlns:m="http://schemas.openxmlformats.org/officeDocument/2006/math" xmlns:v="urn:schemas-microsoft-com:vml" xmlns:wp14="http://schemas.microsoft.com/office/word/2010/wordprocessingDrawing" xmlns:wp="http://schemas.openxmlformats.org/drawingml/2006/wordprocessingDrawing" xmlns:w10="urn:schemas-microsoft-com:office:word" xmlns:w="http://schemas.openxmlformats.org/wordprocessingml/2006/main" xmlns:w14="http://schemas.microsoft.com/office/word/2010/wordml" xmlns:w15="http://schemas.microsoft.com/office/word/2012/wordml" xmlns:w16se="http://schemas.microsoft.com/office/word/2015/wordml/symex" xmlns:wpg="http://schemas.microsoft.com/office/word/2010/wordprocessingGroup" xmlns:wpi="http://schemas.microsoft.com/office/word/2010/wordprocessingInk" xmlns:wne="http://schemas.microsoft.com/office/word/2006/wordml" xmlns:wps="http://schemas.microsoft.com/office/word/2010/wordprocessingShape" mc:Ignorable="w14 w15 w16se wp14">
-  <w15:person w15:author="Grant Roberts">
-    <w15:presenceInfo w15:providerId="AD" w15:userId="S-1-5-21-429934397-719916749-7473742-8267"/>
-  </w15:person>
-</w15:people>
-</file>
-
 <file path=word/styles.xml><?xml version="1.0" encoding="utf-8"?>
-<w:styles xmlns:mc="http://schemas.openxmlformats.org/markup-compatibility/2006" xmlns:r="http://schemas.openxmlformats.org/officeDocument/2006/relationships" xmlns:w="http://schemas.openxmlformats.org/wordprocessingml/2006/main" xmlns:w14="http://schemas.microsoft.com/office/word/2010/wordml" xmlns:w15="http://schemas.microsoft.com/office/word/2012/wordml" xmlns:w16se="http://schemas.microsoft.com/office/word/2015/wordml/symex" mc:Ignorable="w14 w15 w16se">
+<w:styles xmlns:mc="http://schemas.openxmlformats.org/markup-compatibility/2006" xmlns:r="http://schemas.openxmlformats.org/officeDocument/2006/relationships" xmlns:w="http://schemas.openxmlformats.org/wordprocessingml/2006/main" xmlns:w14="http://schemas.microsoft.com/office/word/2010/wordml" xmlns:w15="http://schemas.microsoft.com/office/word/2012/wordml" xmlns:w16cex="http://schemas.microsoft.com/office/word/2018/wordml/cex" xmlns:w16cid="http://schemas.microsoft.com/office/word/2016/wordml/cid" xmlns:w16="http://schemas.microsoft.com/office/word/2018/wordml" xmlns:w16se="http://schemas.microsoft.com/office/word/2015/wordml/symex" mc:Ignorable="w14 w15 w16se w16cid w16 w16cex">
   <w:docDefaults>
     <w:rPrDefault>
       <w:rPr>
@@ -435,7 +341,7 @@
       </w:pPr>
     </w:pPrDefault>
   </w:docDefaults>
-  <w:latentStyles w:defLockedState="0" w:defUIPriority="99" w:defSemiHidden="0" w:defUnhideWhenUsed="0" w:defQFormat="0" w:count="371">
+  <w:latentStyles w:defLockedState="0" w:defUIPriority="99" w:defSemiHidden="0" w:defUnhideWhenUsed="0" w:defQFormat="0" w:count="376">
     <w:lsdException w:name="Normal" w:uiPriority="0" w:qFormat="1"/>
     <w:lsdException w:name="heading 1" w:uiPriority="9" w:qFormat="1"/>
     <w:lsdException w:name="heading 2" w:semiHidden="1" w:uiPriority="9" w:unhideWhenUsed="1" w:qFormat="1"/>
@@ -807,11 +713,16 @@
     <w:lsdException w:name="List Table 5 Dark Accent 6" w:uiPriority="50"/>
     <w:lsdException w:name="List Table 6 Colorful Accent 6" w:uiPriority="51"/>
     <w:lsdException w:name="List Table 7 Colorful Accent 6" w:uiPriority="52"/>
+    <w:lsdException w:name="Mention" w:semiHidden="1" w:unhideWhenUsed="1"/>
+    <w:lsdException w:name="Smart Hyperlink" w:semiHidden="1" w:unhideWhenUsed="1"/>
+    <w:lsdException w:name="Hashtag" w:semiHidden="1" w:unhideWhenUsed="1"/>
+    <w:lsdException w:name="Unresolved Mention" w:semiHidden="1" w:unhideWhenUsed="1"/>
+    <w:lsdException w:name="Smart Link" w:semiHidden="1" w:unhideWhenUsed="1"/>
   </w:latentStyles>
   <w:style w:type="paragraph" w:default="1" w:styleId="Normal">
     <w:name w:val="Normal"/>
     <w:qFormat/>
-    <w:rsid w:val="00E06D7B"/>
+    <w:rsid w:val="00235330"/>
     <w:rPr>
       <w:rFonts w:ascii="Times New Roman" w:hAnsi="Times New Roman" w:cs="Times New Roman"/>
       <w:sz w:val="24"/>
@@ -825,7 +736,7 @@
     <w:link w:val="Heading1Char"/>
     <w:uiPriority w:val="9"/>
     <w:qFormat/>
-    <w:rsid w:val="00E06D7B"/>
+    <w:rsid w:val="00235330"/>
     <w:pPr>
       <w:keepNext/>
       <w:keepLines/>
@@ -871,7 +782,7 @@
     <w:basedOn w:val="DefaultParagraphFont"/>
     <w:link w:val="Heading1"/>
     <w:uiPriority w:val="9"/>
-    <w:rsid w:val="00E06D7B"/>
+    <w:rsid w:val="00235330"/>
     <w:rPr>
       <w:rFonts w:ascii="Times New Roman" w:eastAsiaTheme="majorEastAsia" w:hAnsi="Times New Roman" w:cstheme="majorBidi"/>
       <w:b/>
@@ -879,52 +790,12 @@
       <w:szCs w:val="32"/>
     </w:rPr>
   </w:style>
-  <w:style w:type="character" w:styleId="CommentReference">
-    <w:name w:val="annotation reference"/>
-    <w:basedOn w:val="DefaultParagraphFont"/>
-    <w:uiPriority w:val="99"/>
-    <w:semiHidden/>
-    <w:unhideWhenUsed/>
-    <w:rsid w:val="00E06D7B"/>
-    <w:rPr>
-      <w:sz w:val="16"/>
-      <w:szCs w:val="16"/>
-    </w:rPr>
-  </w:style>
-  <w:style w:type="paragraph" w:styleId="CommentText">
-    <w:name w:val="annotation text"/>
-    <w:basedOn w:val="Normal"/>
-    <w:link w:val="CommentTextChar"/>
-    <w:uiPriority w:val="99"/>
-    <w:semiHidden/>
-    <w:unhideWhenUsed/>
-    <w:rsid w:val="00E06D7B"/>
-    <w:pPr>
-      <w:spacing w:line="240" w:lineRule="auto"/>
-    </w:pPr>
-    <w:rPr>
-      <w:sz w:val="20"/>
-      <w:szCs w:val="20"/>
-    </w:rPr>
-  </w:style>
-  <w:style w:type="character" w:customStyle="1" w:styleId="CommentTextChar">
-    <w:name w:val="Comment Text Char"/>
-    <w:basedOn w:val="DefaultParagraphFont"/>
-    <w:link w:val="CommentText"/>
-    <w:uiPriority w:val="99"/>
-    <w:semiHidden/>
-    <w:rsid w:val="00E06D7B"/>
-    <w:rPr>
-      <w:rFonts w:ascii="Times New Roman" w:hAnsi="Times New Roman" w:cs="Times New Roman"/>
-      <w:sz w:val="20"/>
-      <w:szCs w:val="20"/>
-    </w:rPr>
-  </w:style>
   <w:style w:type="paragraph" w:styleId="NoSpacing">
     <w:name w:val="No Spacing"/>
+    <w:link w:val="NoSpacingChar"/>
     <w:uiPriority w:val="1"/>
     <w:qFormat/>
-    <w:rsid w:val="00E06D7B"/>
+    <w:rsid w:val="00235330"/>
     <w:pPr>
       <w:spacing w:after="0" w:line="240" w:lineRule="auto"/>
     </w:pPr>
@@ -939,40 +810,22 @@
     <w:basedOn w:val="DefaultParagraphFont"/>
     <w:uiPriority w:val="99"/>
     <w:unhideWhenUsed/>
-    <w:rsid w:val="00E06D7B"/>
+    <w:rsid w:val="00235330"/>
     <w:rPr>
       <w:color w:val="0563C1" w:themeColor="hyperlink"/>
       <w:u w:val="single"/>
     </w:rPr>
   </w:style>
-  <w:style w:type="paragraph" w:styleId="BalloonText">
-    <w:name w:val="Balloon Text"/>
-    <w:basedOn w:val="Normal"/>
-    <w:link w:val="BalloonTextChar"/>
-    <w:uiPriority w:val="99"/>
-    <w:semiHidden/>
-    <w:unhideWhenUsed/>
-    <w:rsid w:val="00860D27"/>
-    <w:pPr>
-      <w:spacing w:after="0" w:line="240" w:lineRule="auto"/>
-    </w:pPr>
+  <w:style w:type="character" w:customStyle="1" w:styleId="NoSpacingChar">
+    <w:name w:val="No Spacing Char"/>
+    <w:basedOn w:val="DefaultParagraphFont"/>
+    <w:link w:val="NoSpacing"/>
+    <w:uiPriority w:val="1"/>
+    <w:rsid w:val="00235330"/>
     <w:rPr>
-      <w:rFonts w:ascii="Segoe UI" w:hAnsi="Segoe UI" w:cs="Segoe UI"/>
-      <w:sz w:val="18"/>
-      <w:szCs w:val="18"/>
-    </w:rPr>
-  </w:style>
-  <w:style w:type="character" w:customStyle="1" w:styleId="BalloonTextChar">
-    <w:name w:val="Balloon Text Char"/>
-    <w:basedOn w:val="DefaultParagraphFont"/>
-    <w:link w:val="BalloonText"/>
-    <w:uiPriority w:val="99"/>
-    <w:semiHidden/>
-    <w:rsid w:val="00860D27"/>
-    <w:rPr>
-      <w:rFonts w:ascii="Segoe UI" w:hAnsi="Segoe UI" w:cs="Segoe UI"/>
-      <w:sz w:val="18"/>
-      <w:szCs w:val="18"/>
+      <w:rFonts w:ascii="Times New Roman" w:hAnsi="Times New Roman" w:cs="Times New Roman"/>
+      <w:sz w:val="24"/>
+      <w:szCs w:val="24"/>
     </w:rPr>
   </w:style>
 </w:styles>
@@ -995,7 +848,7 @@
         <a:srgbClr val="E7E6E6"/>
       </a:lt2>
       <a:accent1>
-        <a:srgbClr val="5B9BD5"/>
+        <a:srgbClr val="4472C4"/>
       </a:accent1>
       <a:accent2>
         <a:srgbClr val="ED7D31"/>
@@ -1007,7 +860,7 @@
         <a:srgbClr val="FFC000"/>
       </a:accent4>
       <a:accent5>
-        <a:srgbClr val="4472C4"/>
+        <a:srgbClr val="5B9BD5"/>
       </a:accent5>
       <a:accent6>
         <a:srgbClr val="70AD47"/>
@@ -1024,9 +877,9 @@
         <a:latin typeface="Calibri Light" panose="020F0302020204030204"/>
         <a:ea typeface=""/>
         <a:cs typeface=""/>
-        <a:font script="Jpan" typeface="游ゴシック Light"/>
+        <a:font script="Jpan" typeface="ＭＳ ゴシック"/>
         <a:font script="Hang" typeface="맑은 고딕"/>
-        <a:font script="Hans" typeface="等线 Light"/>
+        <a:font script="Hans" typeface="宋体"/>
         <a:font script="Hant" typeface="新細明體"/>
         <a:font script="Arab" typeface="Times New Roman"/>
         <a:font script="Hebr" typeface="Times New Roman"/>
@@ -1059,9 +912,9 @@
         <a:latin typeface="Calibri" panose="020F0502020204030204"/>
         <a:ea typeface=""/>
         <a:cs typeface=""/>
-        <a:font script="Jpan" typeface="游明朝"/>
+        <a:font script="Jpan" typeface="ＭＳ 明朝"/>
         <a:font script="Hang" typeface="맑은 고딕"/>
-        <a:font script="Hans" typeface="等线"/>
+        <a:font script="Hans" typeface="宋体"/>
         <a:font script="Hant" typeface="新細明體"/>
         <a:font script="Arab" typeface="Arial"/>
         <a:font script="Hebr" typeface="Arial"/>

</xml_diff>